<commit_message>
Modify list os tasks
</commit_message>
<xml_diff>
--- a/RProj.docx
+++ b/RProj.docx
@@ -4,146 +4,190 @@
   <w:body>
     <w:p>
       <w:pPr>
-        <w:pStyle w:val="Основной текст"/>
-        <w:bidi w:val="0"/>
-      </w:pPr>
-      <w:r>
-        <w:rPr>
-          <w:rtl w:val="0"/>
+        <w:pStyle w:val="Основной текст A"/>
+      </w:pPr>
+      <w:r>
+        <w:rPr>
+          <w:rtl w:val="0"/>
+          <w:lang w:val="en-US"/>
         </w:rPr>
         <w:t>Smart_calc</w:t>
       </w:r>
     </w:p>
     <w:p>
       <w:pPr>
-        <w:pStyle w:val="Основной текст"/>
-        <w:bidi w:val="0"/>
-      </w:pPr>
-    </w:p>
-    <w:p>
-      <w:pPr>
-        <w:pStyle w:val="Основной текст"/>
+        <w:pStyle w:val="Основной текст A"/>
+      </w:pPr>
+    </w:p>
+    <w:p>
+      <w:pPr>
+        <w:pStyle w:val="Основной текст A"/>
         <w:numPr>
           <w:ilvl w:val="0"/>
           <w:numId w:val="2"/>
         </w:numPr>
-        <w:bidi w:val="0"/>
-      </w:pPr>
-      <w:r>
-        <w:rPr>
-          <w:rtl w:val="0"/>
+        <w:rPr>
+          <w:lang w:val="en-US"/>
+        </w:rPr>
+      </w:pPr>
+      <w:r>
+        <w:rPr>
+          <w:rtl w:val="0"/>
+          <w:lang w:val="en-US"/>
         </w:rPr>
         <w:t>Create a GitHub repository.</w:t>
       </w:r>
     </w:p>
     <w:p>
       <w:pPr>
-        <w:pStyle w:val="Основной текст"/>
+        <w:pStyle w:val="Основной текст A"/>
         <w:numPr>
           <w:ilvl w:val="0"/>
           <w:numId w:val="2"/>
         </w:numPr>
-        <w:bidi w:val="0"/>
-      </w:pPr>
-      <w:r>
-        <w:rPr>
-          <w:rtl w:val="0"/>
+        <w:rPr>
+          <w:lang w:val="en-US"/>
+        </w:rPr>
+      </w:pPr>
+      <w:r>
+        <w:rPr>
+          <w:rtl w:val="0"/>
+          <w:lang w:val="en-US"/>
         </w:rPr>
         <w:t>Create a Dockerfile and built the image based on Ubuntu. Setup the following: gcc, check.h, lcov, pkg-config.</w:t>
       </w:r>
     </w:p>
     <w:p>
       <w:pPr>
-        <w:pStyle w:val="Основной текст"/>
+        <w:pStyle w:val="Основной текст A"/>
         <w:numPr>
           <w:ilvl w:val="0"/>
           <w:numId w:val="2"/>
         </w:numPr>
-        <w:bidi w:val="0"/>
-      </w:pPr>
-      <w:r>
-        <w:rPr>
-          <w:rtl w:val="0"/>
+        <w:rPr>
+          <w:lang w:val="en-US"/>
+        </w:rPr>
+      </w:pPr>
+      <w:r>
+        <w:rPr>
+          <w:rtl w:val="0"/>
+          <w:lang w:val="en-US"/>
         </w:rPr>
         <w:t>Create a CMake from Makefile.</w:t>
       </w:r>
     </w:p>
     <w:p>
       <w:pPr>
-        <w:pStyle w:val="Основной текст"/>
+        <w:pStyle w:val="Основной текст A"/>
         <w:numPr>
           <w:ilvl w:val="0"/>
           <w:numId w:val="2"/>
         </w:numPr>
-        <w:bidi w:val="0"/>
-      </w:pPr>
-      <w:r>
-        <w:rPr>
-          <w:rtl w:val="0"/>
-        </w:rPr>
-        <w:t>Make tests using CMake by cases which are considered in the initial programming code (folder src/test/).</w:t>
-      </w:r>
-    </w:p>
-    <w:p>
-      <w:pPr>
-        <w:pStyle w:val="Основной текст"/>
+        <w:rPr>
+          <w:lang w:val="en-US"/>
+        </w:rPr>
+      </w:pPr>
+      <w:r>
+        <w:rPr>
+          <w:rtl w:val="0"/>
+          <w:lang w:val="en-US"/>
+        </w:rPr>
+        <w:t xml:space="preserve">Create a shell script which downloads gtest module </w:t>
+      </w:r>
+      <w:r>
+        <w:rPr>
+          <w:rtl w:val="0"/>
+          <w:lang w:val="en-US"/>
+        </w:rPr>
+        <w:t>(prereqs.sh).</w:t>
+      </w:r>
+    </w:p>
+    <w:p>
+      <w:pPr>
+        <w:pStyle w:val="Основной текст A"/>
         <w:numPr>
           <w:ilvl w:val="0"/>
           <w:numId w:val="2"/>
         </w:numPr>
-        <w:bidi w:val="0"/>
-      </w:pPr>
-      <w:r>
-        <w:rPr>
-          <w:rtl w:val="0"/>
-        </w:rPr>
-        <w:t>Create a git submodule for external library and create a shell script to download it to the initial project (prereqs.sh).</w:t>
-      </w:r>
-    </w:p>
-    <w:p>
-      <w:pPr>
-        <w:pStyle w:val="Основной текст"/>
+        <w:rPr>
+          <w:lang w:val="en-US"/>
+        </w:rPr>
+      </w:pPr>
+      <w:r>
+        <w:rPr>
+          <w:rtl w:val="0"/>
+          <w:lang w:val="en-US"/>
+        </w:rPr>
+        <w:t xml:space="preserve">Make tests using </w:t>
+      </w:r>
+      <w:r>
+        <w:rPr>
+          <w:rtl w:val="0"/>
+          <w:lang w:val="en-US"/>
+        </w:rPr>
+        <w:t xml:space="preserve">module gtest and </w:t>
+      </w:r>
+      <w:r>
+        <w:rPr>
+          <w:rtl w:val="0"/>
+          <w:lang w:val="en-US"/>
+        </w:rPr>
+        <w:t>CMake by cases which are considered in the initial programming code (folder src/test/).</w:t>
+      </w:r>
+    </w:p>
+    <w:p>
+      <w:pPr>
+        <w:pStyle w:val="Основной текст A"/>
         <w:numPr>
           <w:ilvl w:val="0"/>
           <w:numId w:val="2"/>
         </w:numPr>
-        <w:bidi w:val="0"/>
-      </w:pPr>
-      <w:r>
-        <w:rPr>
-          <w:rtl w:val="0"/>
+        <w:rPr>
+          <w:lang w:val="en-US"/>
+        </w:rPr>
+      </w:pPr>
+      <w:r>
+        <w:rPr>
+          <w:rtl w:val="0"/>
+          <w:lang w:val="en-US"/>
         </w:rPr>
         <w:t>Create a shell script which automatically creates Makefile (using CMake), builds the project and launches the initial code (build.sh).</w:t>
       </w:r>
     </w:p>
     <w:p>
       <w:pPr>
-        <w:pStyle w:val="Основной текст"/>
+        <w:pStyle w:val="Основной текст A"/>
         <w:numPr>
           <w:ilvl w:val="0"/>
           <w:numId w:val="2"/>
         </w:numPr>
-        <w:bidi w:val="0"/>
-      </w:pPr>
-      <w:r>
-        <w:rPr>
-          <w:rtl w:val="0"/>
+        <w:rPr>
+          <w:lang w:val="en-US"/>
+        </w:rPr>
+      </w:pPr>
+      <w:r>
+        <w:rPr>
+          <w:rtl w:val="0"/>
+          <w:lang w:val="en-US"/>
         </w:rPr>
         <w:t>Create a shell script which creates tests using CMake, launches it and export the html file (using lcov) with tests coverage (test.sh).</w:t>
       </w:r>
     </w:p>
     <w:p>
       <w:pPr>
-        <w:pStyle w:val="Основной текст"/>
+        <w:pStyle w:val="Основной текст A"/>
         <w:numPr>
           <w:ilvl w:val="0"/>
           <w:numId w:val="2"/>
         </w:numPr>
-        <w:bidi w:val="0"/>
-      </w:pPr>
-      <w:r>
-        <w:rPr>
-          <w:rtl w:val="0"/>
+        <w:rPr>
+          <w:lang w:val="en-US"/>
+        </w:rPr>
+      </w:pPr>
+      <w:r>
+        <w:rPr>
+          <w:rtl w:val="0"/>
+          <w:lang w:val="en-US"/>
         </w:rPr>
         <w:t>Create a GitHub-workflow for prereqs.sh, build.sh, test.sh which launches these scripts.</w:t>
       </w:r>
@@ -154,12 +198,12 @@
               <wp:anchor distT="152400" distB="152400" distL="152400" distR="152400" simplePos="0" relativeHeight="251659264" behindDoc="0" locked="0" layoutInCell="1" allowOverlap="1">
                 <wp:simplePos x="0" y="0"/>
                 <wp:positionH relativeFrom="page">
-                  <wp:posOffset>719999</wp:posOffset>
+                  <wp:posOffset>719998</wp:posOffset>
                 </wp:positionH>
                 <wp:positionV relativeFrom="page">
-                  <wp:posOffset>4490503</wp:posOffset>
+                  <wp:posOffset>4490502</wp:posOffset>
                 </wp:positionV>
-                <wp:extent cx="3526187" cy="6120057"/>
+                <wp:extent cx="3526188" cy="6120059"/>
                 <wp:effectExtent l="0" t="0" r="0" b="0"/>
                 <wp:wrapThrough wrapText="bothSides" distL="152400" distR="152400">
                   <wp:wrapPolygon edited="1">
@@ -170,7 +214,7 @@
                     <wp:lineTo x="0" y="0"/>
                   </wp:wrapPolygon>
                 </wp:wrapThrough>
-                <wp:docPr id="1073741831" name="officeArt object"/>
+                <wp:docPr id="1073741831" name="officeArt object" descr="officeArt object"/>
                 <wp:cNvGraphicFramePr/>
                 <a:graphic xmlns:a="http://schemas.openxmlformats.org/drawingml/2006/main">
                   <a:graphicData uri="http://schemas.microsoft.com/office/word/2010/wordprocessingGroup">
@@ -179,14 +223,14 @@
                       <wpg:grpSpPr>
                         <a:xfrm>
                           <a:off x="0" y="0"/>
-                          <a:ext cx="3526187" cy="6120057"/>
+                          <a:ext cx="3526188" cy="6120059"/>
                           <a:chOff x="0" y="0"/>
-                          <a:chExt cx="3526186" cy="6120056"/>
+                          <a:chExt cx="3526187" cy="6120058"/>
                         </a:xfrm>
                       </wpg:grpSpPr>
                       <pic:pic xmlns:pic="http://schemas.openxmlformats.org/drawingml/2006/picture">
                         <pic:nvPicPr>
-                          <pic:cNvPr id="1073741825" name="pasted-image.png"/>
+                          <pic:cNvPr id="1073741825" name="pasted-image.png" descr="pasted-image.png"/>
                           <pic:cNvPicPr>
                             <a:picLocks noChangeAspect="1"/>
                           </pic:cNvPicPr>
@@ -201,8 +245,8 @@
                         </pic:blipFill>
                         <pic:spPr>
                           <a:xfrm>
-                            <a:off x="0" y="0"/>
-                            <a:ext cx="3526187" cy="6120057"/>
+                            <a:off x="0" y="-1"/>
+                            <a:ext cx="3526188" cy="6120060"/>
                           </a:xfrm>
                           <a:prstGeom prst="rect">
                             <a:avLst/>
@@ -220,18 +264,15 @@
                         <wps:spPr>
                           <a:xfrm>
                             <a:off x="493093" y="3625977"/>
-                            <a:ext cx="1270001" cy="1323414"/>
+                            <a:ext cx="1270002" cy="1323415"/>
                           </a:xfrm>
                           <a:prstGeom prst="rect">
                             <a:avLst/>
                           </a:prstGeom>
                           <a:solidFill>
-                            <a:schemeClr val="accent4">
-                              <a:hueOff val="-461056"/>
-                              <a:satOff val="4338"/>
-                              <a:lumOff val="-10225"/>
+                            <a:srgbClr val="F7BA01">
                               <a:alpha val="31074"/>
-                            </a:schemeClr>
+                            </a:srgbClr>
                           </a:solidFill>
                           <a:ln w="12700" cap="flat">
                             <a:noFill/>
@@ -247,7 +288,7 @@
                         <wps:spPr>
                           <a:xfrm>
                             <a:off x="493093" y="5066319"/>
-                            <a:ext cx="1738139" cy="808755"/>
+                            <a:ext cx="1738140" cy="808756"/>
                           </a:xfrm>
                           <a:prstGeom prst="rect">
                             <a:avLst/>
@@ -271,7 +312,7 @@
                         <wps:spPr>
                           <a:xfrm>
                             <a:off x="493093" y="4904873"/>
-                            <a:ext cx="1113736" cy="161447"/>
+                            <a:ext cx="1113737" cy="161448"/>
                           </a:xfrm>
                           <a:prstGeom prst="rect">
                             <a:avLst/>
@@ -295,7 +336,7 @@
                         <wps:spPr>
                           <a:xfrm>
                             <a:off x="493093" y="3494721"/>
-                            <a:ext cx="1113736" cy="131256"/>
+                            <a:ext cx="1113737" cy="131257"/>
                           </a:xfrm>
                           <a:prstGeom prst="rect">
                             <a:avLst/>
@@ -318,19 +359,16 @@
                         <wps:cNvSpPr/>
                         <wps:spPr>
                           <a:xfrm>
-                            <a:off x="248427" y="288123"/>
-                            <a:ext cx="1113736" cy="301882"/>
+                            <a:off x="248427" y="288122"/>
+                            <a:ext cx="1113737" cy="301883"/>
                           </a:xfrm>
                           <a:prstGeom prst="rect">
                             <a:avLst/>
                           </a:prstGeom>
                           <a:solidFill>
-                            <a:schemeClr val="accent2">
-                              <a:hueOff val="167855"/>
-                              <a:satOff val="17755"/>
-                              <a:lumOff val="-16671"/>
+                            <a:srgbClr val="00A89D">
                               <a:alpha val="45762"/>
-                            </a:schemeClr>
+                            </a:srgbClr>
                           </a:solidFill>
                           <a:ln w="12700" cap="flat">
                             <a:noFill/>
@@ -348,28 +386,28 @@
           </mc:Choice>
           <mc:Fallback>
             <w:pict>
-              <v:group id="_x0000_s1026" style="visibility:visible;position:absolute;margin-left:56.7pt;margin-top:353.6pt;width:277.7pt;height:481.9pt;z-index:251659264;mso-position-horizontal:absolute;mso-position-horizontal-relative:page;mso-position-vertical:absolute;mso-position-vertical-relative:page;mso-wrap-distance-left:12.0pt;mso-wrap-distance-top:12.0pt;mso-wrap-distance-right:12.0pt;mso-wrap-distance-bottom:12.0pt;" coordorigin="0,0" coordsize="3526186,6120056">
+              <v:group id="_x0000_s1026" style="visibility:visible;position:absolute;margin-left:56.7pt;margin-top:353.6pt;width:277.7pt;height:481.9pt;z-index:251659264;mso-position-horizontal:absolute;mso-position-horizontal-relative:page;mso-position-vertical:absolute;mso-position-vertical-relative:page;mso-wrap-distance-left:12.0pt;mso-wrap-distance-top:12.0pt;mso-wrap-distance-right:12.0pt;mso-wrap-distance-bottom:12.0pt;" coordorigin="0,0" coordsize="3526188,6120058">
                 <w10:wrap type="through" side="bothSides" anchorx="page" anchory="page"/>
-                <v:shape id="_x0000_s1027" type="#_x0000_t75" style="position:absolute;left:0;top:0;width:3526186;height:6120056;">
-                  <v:imagedata r:id="rId4" o:title="pasted-image.png"/>
+                <v:shape id="_x0000_s1027" type="#_x0000_t75" style="position:absolute;left:0;top:0;width:3526188;height:6120058;">
+                  <v:imagedata r:id="rId4" o:title="image1.png"/>
                 </v:shape>
-                <v:rect id="_x0000_s1028" style="position:absolute;left:493093;top:3625977;width:1270000;height:1323414;">
-                  <v:fill color="#F8BA00" opacity="31.1%" type="solid"/>
+                <v:rect id="_x0000_s1028" style="position:absolute;left:493093;top:3625978;width:1270001;height:1323414;">
+                  <v:fill color="#F7BA01" opacity="31.1%" type="solid"/>
                   <v:stroke on="f" weight="1.0pt" dashstyle="solid" endcap="flat" miterlimit="400.0%" joinstyle="miter" linestyle="single" startarrow="none" startarrowwidth="medium" startarrowlength="medium" endarrow="none" endarrowwidth="medium" endarrowlength="medium"/>
                 </v:rect>
-                <v:rect id="_x0000_s1029" style="position:absolute;left:493093;top:5066319;width:1738139;height:808754;">
+                <v:rect id="_x0000_s1029" style="position:absolute;left:493093;top:5066320;width:1738139;height:808755;">
                   <v:fill color="#EF5FA7" opacity="42.7%" type="solid"/>
                   <v:stroke on="f" weight="1.0pt" dashstyle="solid" endcap="flat" miterlimit="400.0%" joinstyle="miter" linestyle="single" startarrow="none" startarrowwidth="medium" startarrowlength="medium" endarrow="none" endarrowwidth="medium" endarrowlength="medium"/>
                 </v:rect>
-                <v:rect id="_x0000_s1030" style="position:absolute;left:493093;top:4904873;width:1113735;height:161446;">
+                <v:rect id="_x0000_s1030" style="position:absolute;left:493093;top:4904874;width:1113736;height:161447;">
                   <v:fill color="#00A2FF" opacity="45.8%" type="solid"/>
                   <v:stroke on="f" weight="1.0pt" dashstyle="solid" endcap="flat" miterlimit="400.0%" joinstyle="miter" linestyle="single" startarrow="none" startarrowwidth="medium" startarrowlength="medium" endarrow="none" endarrowwidth="medium" endarrowlength="medium"/>
                 </v:rect>
-                <v:rect id="_x0000_s1031" style="position:absolute;left:493093;top:3494722;width:1113735;height:131255;">
+                <v:rect id="_x0000_s1031" style="position:absolute;left:493093;top:3494722;width:1113736;height:131256;">
                   <v:fill color="#61D836" opacity="43.8%" type="solid"/>
                   <v:stroke on="f" weight="1.0pt" dashstyle="solid" endcap="flat" miterlimit="400.0%" joinstyle="miter" linestyle="single" startarrow="none" startarrowwidth="medium" startarrowlength="medium" endarrow="none" endarrowwidth="medium" endarrowlength="medium"/>
                 </v:rect>
-                <v:rect id="_x0000_s1032" style="position:absolute;left:248427;top:288123;width:1113735;height:301881;">
+                <v:rect id="_x0000_s1032" style="position:absolute;left:248427;top:288123;width:1113736;height:301882;">
                   <v:fill color="#00A89D" opacity="45.8%" type="solid"/>
                   <v:stroke on="f" weight="1.0pt" dashstyle="solid" endcap="flat" miterlimit="400.0%" joinstyle="miter" linestyle="single" startarrow="none" startarrowwidth="medium" startarrowlength="medium" endarrow="none" endarrowwidth="medium" endarrowlength="medium"/>
                 </v:rect>
@@ -381,41 +419,43 @@
       <w:r>
         <w:rPr>
           <w:rtl w:val="0"/>
+          <w:lang w:val="en-US"/>
         </w:rPr>
         <w:t xml:space="preserve">. </w:t>
       </w:r>
     </w:p>
     <w:p>
       <w:pPr>
-        <w:pStyle w:val="Основной текст"/>
+        <w:pStyle w:val="Основной текст A"/>
         <w:numPr>
           <w:ilvl w:val="0"/>
           <w:numId w:val="2"/>
         </w:numPr>
-        <w:bidi w:val="0"/>
-      </w:pPr>
-      <w:r>
-        <w:rPr>
-          <w:rtl w:val="0"/>
+        <w:rPr>
+          <w:lang w:val="en-US"/>
+        </w:rPr>
+      </w:pPr>
+      <w:r>
+        <w:rPr>
+          <w:rtl w:val="0"/>
+          <w:lang w:val="en-US"/>
         </w:rPr>
         <w:t>Create a documentation on quick guide and description.</w:t>
       </w:r>
     </w:p>
     <w:p>
       <w:pPr>
-        <w:pStyle w:val="Основной текст"/>
-        <w:bidi w:val="0"/>
-      </w:pPr>
-    </w:p>
-    <w:p>
-      <w:pPr>
-        <w:pStyle w:val="Основной текст"/>
-        <w:bidi w:val="0"/>
-      </w:pPr>
-    </w:p>
-    <w:p>
-      <w:pPr>
-        <w:pStyle w:val="Основной текст"/>
+        <w:pStyle w:val="Основной текст A"/>
+      </w:pPr>
+    </w:p>
+    <w:p>
+      <w:pPr>
+        <w:pStyle w:val="Основной текст A"/>
+      </w:pPr>
+    </w:p>
+    <w:p>
+      <w:pPr>
+        <w:pStyle w:val="Основной текст A"/>
         <w:rPr>
           <w:sz w:val="30"/>
           <w:szCs w:val="30"/>
@@ -433,12 +473,12 @@
     </w:p>
     <w:p>
       <w:pPr>
-        <w:pStyle w:val="Основной текст"/>
-        <w:bidi w:val="0"/>
-      </w:pPr>
-      <w:r>
-        <w:rPr>
-          <w:rtl w:val="0"/>
+        <w:pStyle w:val="Основной текст A"/>
+      </w:pPr>
+      <w:r>
+        <w:rPr>
+          <w:rtl w:val="0"/>
+          <w:lang w:val="en-US"/>
         </w:rPr>
         <w:t>The project represents itself a smart calculator. Command line is used for input and output. There is possible to make calculations both using numbers and elementary mathematical functions. If something wrong with the input, tests provide an analysis of parsing. Besides tests</w:t>
       </w:r>
@@ -452,38 +492,36 @@
       <w:r>
         <w:rPr>
           <w:rtl w:val="0"/>
+          <w:lang w:val="en-US"/>
         </w:rPr>
         <w:t>analyze if the calculation or polish notation is correct or not.</w:t>
       </w:r>
     </w:p>
     <w:p>
       <w:pPr>
-        <w:pStyle w:val="Основной текст"/>
-        <w:bidi w:val="0"/>
-      </w:pPr>
-    </w:p>
-    <w:p>
-      <w:pPr>
-        <w:pStyle w:val="Основной текст"/>
-        <w:bidi w:val="0"/>
-      </w:pPr>
-    </w:p>
-    <w:p>
-      <w:pPr>
-        <w:pStyle w:val="Основной текст"/>
-        <w:bidi w:val="0"/>
-      </w:pPr>
-      <w:r>
-        <w:rPr>
-          <w:rtl w:val="0"/>
+        <w:pStyle w:val="Основной текст A"/>
+      </w:pPr>
+    </w:p>
+    <w:p>
+      <w:pPr>
+        <w:pStyle w:val="Основной текст A"/>
+      </w:pPr>
+    </w:p>
+    <w:p>
+      <w:pPr>
+        <w:pStyle w:val="Основной текст A"/>
+      </w:pPr>
+      <w:r>
+        <w:rPr>
+          <w:rtl w:val="0"/>
+          <w:lang w:val="en-US"/>
         </w:rPr>
         <w:t>Legend:</w:t>
       </w:r>
     </w:p>
     <w:p>
       <w:pPr>
-        <w:pStyle w:val="Основной текст"/>
-        <w:bidi w:val="0"/>
+        <w:pStyle w:val="Основной текст A"/>
       </w:pPr>
       <w:r>
         <w:rPr>
@@ -496,68 +534,67 @@
       <w:r>
         <w:rPr>
           <w:rtl w:val="0"/>
+          <w:lang w:val="en-US"/>
         </w:rPr>
         <w:t xml:space="preserve">: backend, initial programming code. </w:t>
       </w:r>
     </w:p>
     <w:p>
       <w:pPr>
-        <w:pStyle w:val="Основной текст"/>
-        <w:bidi w:val="0"/>
-      </w:pPr>
-      <w:r>
-        <w:rPr>
-          <w:rtl w:val="0"/>
+        <w:pStyle w:val="Основной текст A"/>
+      </w:pPr>
+      <w:r>
+        <w:rPr>
+          <w:rtl w:val="0"/>
+          <w:lang w:val="en-US"/>
         </w:rPr>
         <w:t>Calc.c - make calculation</w:t>
       </w:r>
     </w:p>
     <w:p>
       <w:pPr>
-        <w:pStyle w:val="Основной текст"/>
-        <w:bidi w:val="0"/>
-      </w:pPr>
-      <w:r>
-        <w:rPr>
-          <w:rtl w:val="0"/>
+        <w:pStyle w:val="Основной текст A"/>
+      </w:pPr>
+      <w:r>
+        <w:rPr>
+          <w:rtl w:val="0"/>
+          <w:lang w:val="en-US"/>
         </w:rPr>
         <w:t>Parser.c - parse input</w:t>
       </w:r>
     </w:p>
     <w:p>
       <w:pPr>
-        <w:pStyle w:val="Основной текст"/>
-        <w:bidi w:val="0"/>
-      </w:pPr>
-      <w:r>
-        <w:rPr>
-          <w:rtl w:val="0"/>
+        <w:pStyle w:val="Основной текст A"/>
+      </w:pPr>
+      <w:r>
+        <w:rPr>
+          <w:rtl w:val="0"/>
+          <w:lang w:val="en-US"/>
         </w:rPr>
         <w:t>to_polish.c - convert input to polish notation</w:t>
       </w:r>
     </w:p>
     <w:p>
       <w:pPr>
-        <w:pStyle w:val="Основной текст"/>
-        <w:bidi w:val="0"/>
-      </w:pPr>
-      <w:r>
-        <w:rPr>
-          <w:rtl w:val="0"/>
+        <w:pStyle w:val="Основной текст A"/>
+      </w:pPr>
+      <w:r>
+        <w:rPr>
+          <w:rtl w:val="0"/>
+          <w:lang w:val="en-US"/>
         </w:rPr>
         <w:t>Stack.h - additional file</w:t>
       </w:r>
     </w:p>
     <w:p>
       <w:pPr>
-        <w:pStyle w:val="Основной текст"/>
-        <w:bidi w:val="0"/>
-      </w:pPr>
-    </w:p>
-    <w:p>
-      <w:pPr>
-        <w:pStyle w:val="Основной текст"/>
-        <w:bidi w:val="0"/>
+        <w:pStyle w:val="Основной текст A"/>
+      </w:pPr>
+    </w:p>
+    <w:p>
+      <w:pPr>
+        <w:pStyle w:val="Основной текст A"/>
       </w:pPr>
       <w:r>
         <w:rPr>
@@ -570,44 +607,47 @@
       <w:r>
         <w:rPr>
           <w:rtl w:val="0"/>
+          <w:lang w:val="en-US"/>
         </w:rPr>
         <w:t xml:space="preserve">: all the tests, using framework </w:t>
       </w:r>
       <w:r>
         <w:rPr>
           <w:rtl w:val="0"/>
+          <w:lang w:val="en-US"/>
         </w:rPr>
         <w:t>«</w:t>
       </w:r>
       <w:r>
         <w:rPr>
           <w:rtl w:val="0"/>
+          <w:lang w:val="en-US"/>
         </w:rPr>
         <w:t>check.h</w:t>
       </w:r>
       <w:r>
         <w:rPr>
           <w:rtl w:val="0"/>
+          <w:lang w:val="en-US"/>
         </w:rPr>
         <w:t>»</w:t>
       </w:r>
       <w:r>
         <w:rPr>
           <w:rtl w:val="0"/>
+          <w:lang w:val="en-US"/>
         </w:rPr>
         <w:t>.</w:t>
       </w:r>
     </w:p>
     <w:p>
       <w:pPr>
-        <w:pStyle w:val="Основной текст"/>
-        <w:bidi w:val="0"/>
-      </w:pPr>
-    </w:p>
-    <w:p>
-      <w:pPr>
-        <w:pStyle w:val="Основной текст"/>
-        <w:bidi w:val="0"/>
+        <w:pStyle w:val="Основной текст A"/>
+      </w:pPr>
+    </w:p>
+    <w:p>
+      <w:pPr>
+        <w:pStyle w:val="Основной текст A"/>
       </w:pPr>
       <w:r>
         <w:rPr>
@@ -620,20 +660,19 @@
       <w:r>
         <w:rPr>
           <w:rtl w:val="0"/>
+          <w:lang w:val="en-US"/>
         </w:rPr>
         <w:t>: entry.c - main function, launches the code (stdin/stdout).</w:t>
       </w:r>
     </w:p>
     <w:p>
       <w:pPr>
-        <w:pStyle w:val="Основной текст"/>
-        <w:bidi w:val="0"/>
-      </w:pPr>
-    </w:p>
-    <w:p>
-      <w:pPr>
-        <w:pStyle w:val="Основной текст"/>
-        <w:bidi w:val="0"/>
+        <w:pStyle w:val="Основной текст A"/>
+      </w:pPr>
+    </w:p>
+    <w:p>
+      <w:pPr>
+        <w:pStyle w:val="Основной текст A"/>
       </w:pPr>
       <w:r>
         <w:rPr>
@@ -646,20 +685,19 @@
       <w:r>
         <w:rPr>
           <w:rtl w:val="0"/>
+          <w:lang w:val="en-US"/>
         </w:rPr>
         <w:t>: makefile</w:t>
       </w:r>
     </w:p>
     <w:p>
       <w:pPr>
-        <w:pStyle w:val="Основной текст"/>
-        <w:bidi w:val="0"/>
-      </w:pPr>
-    </w:p>
-    <w:p>
-      <w:pPr>
-        <w:pStyle w:val="Основной текст"/>
-        <w:bidi w:val="0"/>
+        <w:pStyle w:val="Основной текст A"/>
+      </w:pPr>
+    </w:p>
+    <w:p>
+      <w:pPr>
+        <w:pStyle w:val="Основной текст A"/>
       </w:pPr>
       <w:r>
         <w:rPr>
@@ -672,6 +710,7 @@
       <w:r>
         <w:rPr>
           <w:rtl w:val="0"/>
+          <w:lang w:val="en-US"/>
         </w:rPr>
         <w:t>: readme file (general description).</w:t>
       </w:r>
@@ -679,7 +718,7 @@
     <w:sectPr>
       <w:headerReference w:type="default" r:id="rId5"/>
       <w:footerReference w:type="default" r:id="rId6"/>
-      <w:pgSz w:w="11906" w:h="16838" w:orient="portrait"/>
+      <w:pgSz w:w="11900" w:h="16840" w:orient="portrait"/>
       <w:pgMar w:top="1134" w:right="1134" w:bottom="1134" w:left="1134" w:header="709" w:footer="850"/>
       <w:bidi w:val="0"/>
     </w:sectPr>
@@ -690,6 +729,10 @@
 <file path=word/footer1.xml><?xml version="1.0" encoding="utf-8"?>
 <w:ftr xmlns:r="http://schemas.openxmlformats.org/officeDocument/2006/relationships" xmlns:wp="http://schemas.openxmlformats.org/drawingml/2006/wordprocessingDrawing" xmlns:w="http://schemas.openxmlformats.org/wordprocessingml/2006/main" xmlns:w10="urn:schemas-microsoft-com:office:word" xmlns:w14="http://schemas.microsoft.com/office/word/2010/wordml" xmlns:wps="http://schemas.microsoft.com/office/word/2010/wordprocessingShape" xmlns:wpg="http://schemas.microsoft.com/office/word/2010/wordprocessingGroup" xmlns:mc="http://schemas.openxmlformats.org/markup-compatibility/2006" xmlns:v="urn:schemas-microsoft-com:vml" xmlns:o="urn:schemas-microsoft-com:office:office" xmlns:m="http://schemas.openxmlformats.org/officeDocument/2006/math" mc:Ignorable="w14">
   <w:p>
+    <w:pPr>
+      <w:pStyle w:val="Колонтитулы"/>
+      <w:bidi w:val="0"/>
+    </w:pPr>
     <w:r/>
   </w:p>
 </w:ftr>
@@ -698,6 +741,10 @@
 <file path=word/header1.xml><?xml version="1.0" encoding="utf-8"?>
 <w:hdr xmlns:r="http://schemas.openxmlformats.org/officeDocument/2006/relationships" xmlns:wp="http://schemas.openxmlformats.org/drawingml/2006/wordprocessingDrawing" xmlns:w="http://schemas.openxmlformats.org/wordprocessingml/2006/main" xmlns:w10="urn:schemas-microsoft-com:office:word" xmlns:w14="http://schemas.microsoft.com/office/word/2010/wordml" xmlns:wps="http://schemas.microsoft.com/office/word/2010/wordprocessingShape" xmlns:wpg="http://schemas.microsoft.com/office/word/2010/wordprocessingGroup" xmlns:mc="http://schemas.openxmlformats.org/markup-compatibility/2006" xmlns:v="urn:schemas-microsoft-com:vml" xmlns:o="urn:schemas-microsoft-com:office:office" xmlns:m="http://schemas.openxmlformats.org/officeDocument/2006/math" mc:Ignorable="w14">
   <w:p>
+    <w:pPr>
+      <w:pStyle w:val="Колонтитулы"/>
+      <w:bidi w:val="0"/>
+    </w:pPr>
     <w:r/>
   </w:p>
 </w:hdr>
@@ -1063,9 +1110,57 @@
     <w:next w:val="No List"/>
     <w:pPr/>
   </w:style>
-  <w:style w:type="paragraph" w:styleId="Основной текст">
-    <w:name w:val="Основной текст"/>
-    <w:next w:val="Основной текст"/>
+  <w:style w:type="paragraph" w:styleId="Колонтитулы">
+    <w:name w:val="Колонтитулы"/>
+    <w:next w:val="Колонтитулы"/>
+    <w:pPr>
+      <w:keepNext w:val="0"/>
+      <w:keepLines w:val="0"/>
+      <w:pageBreakBefore w:val="0"/>
+      <w:widowControl w:val="1"/>
+      <w:shd w:val="clear" w:color="auto" w:fill="auto"/>
+      <w:tabs>
+        <w:tab w:val="right" w:pos="9020"/>
+      </w:tabs>
+      <w:suppressAutoHyphens w:val="0"/>
+      <w:bidi w:val="0"/>
+      <w:spacing w:before="0" w:after="0" w:line="240" w:lineRule="auto"/>
+      <w:ind w:left="0" w:right="0" w:firstLine="0"/>
+      <w:jc w:val="left"/>
+      <w:outlineLvl w:val="9"/>
+    </w:pPr>
+    <w:rPr>
+      <w:rFonts w:ascii="Helvetica Neue" w:cs="Arial Unicode MS" w:hAnsi="Helvetica Neue" w:eastAsia="Arial Unicode MS"/>
+      <w:b w:val="0"/>
+      <w:bCs w:val="0"/>
+      <w:i w:val="0"/>
+      <w:iCs w:val="0"/>
+      <w:caps w:val="0"/>
+      <w:smallCaps w:val="0"/>
+      <w:strike w:val="0"/>
+      <w:dstrike w:val="0"/>
+      <w:outline w:val="0"/>
+      <w:color w:val="000000"/>
+      <w:spacing w:val="0"/>
+      <w:kern w:val="0"/>
+      <w:position w:val="0"/>
+      <w:sz w:val="24"/>
+      <w:szCs w:val="24"/>
+      <w:u w:val="none"/>
+      <w:vertAlign w:val="baseline"/>
+      <w14:textOutline>
+        <w14:noFill/>
+      </w14:textOutline>
+      <w14:textFill>
+        <w14:solidFill>
+          <w14:srgbClr w14:val="000000"/>
+        </w14:solidFill>
+      </w14:textFill>
+    </w:rPr>
+  </w:style>
+  <w:style w:type="paragraph" w:styleId="Основной текст A">
+    <w:name w:val="Основной текст A"/>
+    <w:next w:val="Основной текст A"/>
     <w:pPr>
       <w:keepNext w:val="0"/>
       <w:keepLines w:val="0"/>
@@ -1096,11 +1191,12 @@
       <w:position w:val="0"/>
       <w:sz w:val="22"/>
       <w:szCs w:val="22"/>
-      <w:u w:val="none"/>
+      <w:u w:val="none" w:color="000000"/>
       <w:vertAlign w:val="baseline"/>
       <w:lang w:val="en-US"/>
-      <w14:textOutline>
+      <w14:textOutline w14:w="12700" w14:cap="flat">
         <w14:noFill/>
+        <w14:miter w14:lim="400000"/>
       </w14:textOutline>
       <w14:textFill>
         <w14:solidFill>
@@ -1131,10 +1227,10 @@
         <a:srgbClr val="FFFFFF"/>
       </a:lt1>
       <a:dk2>
-        <a:srgbClr val="5E5E5E"/>
+        <a:srgbClr val="A7A7A7"/>
       </a:dk2>
       <a:lt2>
-        <a:srgbClr val="D6D5D5"/>
+        <a:srgbClr val="535353"/>
       </a:lt2>
       <a:accent1>
         <a:srgbClr val="00A2FF"/>
@@ -1311,11 +1407,14 @@
     <a:spDef>
       <a:spPr>
         <a:solidFill>
-          <a:schemeClr val="accent1"/>
+          <a:srgbClr val="FFFFFF"/>
         </a:solidFill>
-        <a:ln w="12700" cap="flat">
-          <a:noFill/>
-          <a:miter lim="400000"/>
+        <a:ln w="25400" cap="flat">
+          <a:solidFill>
+            <a:schemeClr val="accent1"/>
+          </a:solidFill>
+          <a:prstDash val="solid"/>
+          <a:round/>
         </a:ln>
         <a:effectLst/>
         <a:sp3d/>
@@ -1324,27 +1423,27 @@
         <a:spAutoFit/>
       </a:bodyPr>
       <a:lstStyle>
-        <a:defPPr marL="0" marR="0" indent="0" algn="ctr" defTabSz="457200" rtl="0" fontAlgn="auto" latinLnBrk="0" hangingPunct="0">
-          <a:lnSpc>
-            <a:spcPct val="100000"/>
-          </a:lnSpc>
-          <a:spcBef>
-            <a:spcPts val="0"/>
-          </a:spcBef>
-          <a:spcAft>
-            <a:spcPts val="0"/>
-          </a:spcAft>
-          <a:buClrTx/>
-          <a:buSzTx/>
-          <a:buFontTx/>
-          <a:buNone/>
-          <a:tabLst/>
-          <a:defRPr b="0" baseline="0" cap="none" i="0" spc="0" strike="noStrike" sz="1200" u="none" kumimoji="0" normalizeH="0">
-            <a:ln>
-              <a:noFill/>
-            </a:ln>
-            <a:solidFill>
-              <a:srgbClr val="FFFFFF"/>
+        <a:defPPr marL="0" marR="0" indent="0" algn="l" defTabSz="914400" rtl="0" fontAlgn="auto" latinLnBrk="0" hangingPunct="0">
+          <a:lnSpc>
+            <a:spcPct val="100000"/>
+          </a:lnSpc>
+          <a:spcBef>
+            <a:spcPts val="0"/>
+          </a:spcBef>
+          <a:spcAft>
+            <a:spcPts val="0"/>
+          </a:spcAft>
+          <a:buClrTx/>
+          <a:buSzTx/>
+          <a:buFontTx/>
+          <a:buNone/>
+          <a:tabLst/>
+          <a:defRPr b="0" baseline="0" cap="none" i="0" spc="0" strike="noStrike" sz="1800" u="none" kumimoji="0" normalizeH="0">
+            <a:ln>
+              <a:noFill/>
+            </a:ln>
+            <a:solidFill>
+              <a:srgbClr val="000000"/>
             </a:solidFill>
             <a:effectLst/>
             <a:uFillTx/>
@@ -1601,10 +1700,10 @@
         <a:noFill/>
         <a:ln w="25400" cap="flat">
           <a:solidFill>
-            <a:srgbClr val="000000"/>
+            <a:schemeClr val="accent1"/>
           </a:solidFill>
           <a:prstDash val="solid"/>
-          <a:miter lim="400000"/>
+          <a:round/>
         </a:ln>
         <a:effectLst/>
         <a:sp3d/>
@@ -1895,22 +1994,22 @@
         <a:spAutoFit/>
       </a:bodyPr>
       <a:lstStyle>
-        <a:defPPr marL="0" marR="0" indent="0" algn="l" defTabSz="457200" rtl="0" fontAlgn="auto" latinLnBrk="0" hangingPunct="0">
-          <a:lnSpc>
-            <a:spcPct val="100000"/>
-          </a:lnSpc>
-          <a:spcBef>
-            <a:spcPts val="0"/>
-          </a:spcBef>
-          <a:spcAft>
-            <a:spcPts val="0"/>
-          </a:spcAft>
-          <a:buClrTx/>
-          <a:buSzTx/>
-          <a:buFontTx/>
-          <a:buNone/>
-          <a:tabLst/>
-          <a:defRPr b="0" baseline="0" cap="none" i="0" spc="0" strike="noStrike" sz="1100" u="none" kumimoji="0" normalizeH="0">
+        <a:defPPr marL="0" marR="0" indent="0" algn="l" defTabSz="914400" rtl="0" fontAlgn="auto" latinLnBrk="0" hangingPunct="0">
+          <a:lnSpc>
+            <a:spcPct val="100000"/>
+          </a:lnSpc>
+          <a:spcBef>
+            <a:spcPts val="0"/>
+          </a:spcBef>
+          <a:spcAft>
+            <a:spcPts val="0"/>
+          </a:spcAft>
+          <a:buClrTx/>
+          <a:buSzTx/>
+          <a:buFontTx/>
+          <a:buNone/>
+          <a:tabLst/>
+          <a:defRPr b="0" baseline="0" cap="none" i="0" spc="0" strike="noStrike" sz="1800" u="none" kumimoji="0" normalizeH="0">
             <a:ln>
               <a:noFill/>
             </a:ln>

</xml_diff>